<commit_message>
NEW: resultados parcial 2 intro prog grupo C
</commit_message>
<xml_diff>
--- a/material/IntroProg/Ejercicios/4. Listas/1. Ejercicios introductorios lista de listas.docx
+++ b/material/IntroProg/Ejercicios/4. Listas/1. Ejercicios introductorios lista de listas.docx
@@ -184,9 +184,14 @@
       <w:r>
         <w:t xml:space="preserve">Cree una función que le pregunte al usuario cuantos números desea que tenga una lista (por ejemplo 50), y con base en ese número, llene una lista por medio de números aleatorios (utilizando </w:t>
       </w:r>
+      <w:proofErr w:type="spellStart"/>
       <w:proofErr w:type="gramStart"/>
       <w:r>
-        <w:t>randint(</w:t>
+        <w:t>randint</w:t>
+      </w:r>
+      <w:proofErr w:type="spellEnd"/>
+      <w:r>
+        <w:t>(</w:t>
       </w:r>
       <w:proofErr w:type="gramEnd"/>
       <w:r>
@@ -294,12 +299,7 @@
         <w:t>e una función que tome los elementos que se encuentran en las posiciones impares de una lista</w:t>
       </w:r>
       <w:r>
-        <w:t xml:space="preserve"> (</w:t>
-      </w:r>
-      <w:bookmarkStart w:id="0" w:name="_GoBack"/>
-      <w:bookmarkEnd w:id="0"/>
-      <w:r>
-        <w:t>la posición 0,1,</w:t>
+        <w:t xml:space="preserve"> (la posición 0,1,</w:t>
       </w:r>
       <w:proofErr w:type="gramStart"/>
       <w:r>
@@ -394,10 +394,34 @@
         <w:t>espacios</w:t>
       </w:r>
       <w:r>
-        <w:t xml:space="preserve"> vacíos de una lista de caracteres (si los hay) al comienzo y final de la lista. Ejemplo. Si se tiene la lista [‘’,’a’,’b’,’e’,’’,’y’,’t’,’’] deberá quedar [’a’,’b’,’e’,’’,’y’,’t’].</w:t>
-      </w:r>
-      <w:r>
-        <w:t xml:space="preserve"> Debe recorrer esta lista con while. </w:t>
+        <w:t xml:space="preserve"> vacíos de una lista de caracteres (si los hay) al comienzo y final de la lista. Ejemplo. Si se tiene la lista [‘’,’</w:t>
+      </w:r>
+      <w:proofErr w:type="spellStart"/>
+      <w:r>
+        <w:t>a’,’b’,’e’,’’,’y’,’t</w:t>
+      </w:r>
+      <w:proofErr w:type="spellEnd"/>
+      <w:r>
+        <w:t>’,’’] deberá quedar [’</w:t>
+      </w:r>
+      <w:proofErr w:type="spellStart"/>
+      <w:r>
+        <w:t>a’,’b’,’e’,’’,’y’,’t</w:t>
+      </w:r>
+      <w:proofErr w:type="spellEnd"/>
+      <w:r>
+        <w:t>’].</w:t>
+      </w:r>
+      <w:r>
+        <w:t xml:space="preserve"> Debe recorrer esta lista con </w:t>
+      </w:r>
+      <w:proofErr w:type="spellStart"/>
+      <w:r>
+        <w:t>while</w:t>
+      </w:r>
+      <w:proofErr w:type="spellEnd"/>
+      <w:r>
+        <w:t xml:space="preserve">. </w:t>
       </w:r>
     </w:p>
     <w:p>
@@ -432,6 +456,37 @@
       <w:r>
         <w:t xml:space="preserve"> que se encargue de eliminar todos los espacios vacíos que se encuentren en una lista de caracteres.</w:t>
       </w:r>
+      <w:r>
+        <w:t xml:space="preserve"> </w:t>
+      </w:r>
+      <w:bookmarkStart w:id="0" w:name="_GoBack"/>
+      <w:bookmarkEnd w:id="0"/>
+    </w:p>
+    <w:p>
+      <w:pPr>
+        <w:pStyle w:val="ListParagraph"/>
+      </w:pPr>
+    </w:p>
+    <w:p>
+      <w:pPr>
+        <w:pStyle w:val="ListParagraph"/>
+        <w:numPr>
+          <w:ilvl w:val="0"/>
+          <w:numId w:val="13"/>
+        </w:numPr>
+        <w:suppressAutoHyphens/>
+        <w:spacing w:after="0" w:line="256" w:lineRule="auto"/>
+        <w:jc w:val="both"/>
+      </w:pPr>
+      <w:r>
+        <w:t xml:space="preserve">Elabore un procedimiento que reciba por parámetro una cadena e imprima letra por letra los caracteres de la cadena desde el último carácter de la cadena al primero. </w:t>
+      </w:r>
+    </w:p>
+    <w:p>
+      <w:pPr>
+        <w:pStyle w:val="ListParagraph"/>
+        <w:jc w:val="both"/>
+      </w:pPr>
     </w:p>
     <w:p>
       <w:pPr>
@@ -681,6 +736,95 @@
 <file path=word/numbering.xml><?xml version="1.0" encoding="utf-8"?>
 <w:numbering xmlns:wpc="http://schemas.microsoft.com/office/word/2010/wordprocessingCanvas" xmlns:cx="http://schemas.microsoft.com/office/drawing/2014/chartex" xmlns:cx1="http://schemas.microsoft.com/office/drawing/2015/9/8/chartex" xmlns:cx2="http://schemas.microsoft.com/office/drawing/2015/10/21/chartex" xmlns:cx3="http://schemas.microsoft.com/office/drawing/2016/5/9/chartex" xmlns:cx4="http://schemas.microsoft.com/office/drawing/2016/5/10/chartex" xmlns:cx5="http://schemas.microsoft.com/office/drawing/2016/5/11/chartex" xmlns:cx6="http://schemas.microsoft.com/office/drawing/2016/5/12/chartex" xmlns:cx7="http://schemas.microsoft.com/office/drawing/2016/5/13/chartex" xmlns:cx8="http://schemas.microsoft.com/office/drawing/2016/5/14/chartex" xmlns:mc="http://schemas.openxmlformats.org/markup-compatibility/2006" xmlns:aink="http://schemas.microsoft.com/office/drawing/2016/ink" xmlns:am3d="http://schemas.microsoft.com/office/drawing/2017/model3d" xmlns:o="urn:schemas-microsoft-com:office:office" xmlns:r="http://schemas.openxmlformats.org/officeDocument/2006/relationships" xmlns:m="http://schemas.openxmlformats.org/officeDocument/2006/math" xmlns:v="urn:schemas-microsoft-com:vml" xmlns:wp14="http://schemas.microsoft.com/office/word/2010/wordprocessingDrawing" xmlns:wp="http://schemas.openxmlformats.org/drawingml/2006/wordprocessingDrawing" xmlns:w10="urn:schemas-microsoft-com:office:word" xmlns:w="http://schemas.openxmlformats.org/wordprocessingml/2006/main" xmlns:w14="http://schemas.microsoft.com/office/word/2010/wordml" xmlns:w15="http://schemas.microsoft.com/office/word/2012/wordml" xmlns:w16cid="http://schemas.microsoft.com/office/word/2016/wordml/cid" xmlns:w16se="http://schemas.microsoft.com/office/word/2015/wordml/symex" xmlns:wpg="http://schemas.microsoft.com/office/word/2010/wordprocessingGroup" xmlns:wpi="http://schemas.microsoft.com/office/word/2010/wordprocessingInk" xmlns:wne="http://schemas.microsoft.com/office/word/2006/wordml" xmlns:wps="http://schemas.microsoft.com/office/word/2010/wordprocessingShape" mc:Ignorable="w14 w15 w16se w16cid wp14">
   <w:abstractNum w:abstractNumId="0" w15:restartNumberingAfterBreak="0">
+    <w:nsid w:val="049032EA"/>
+    <w:multiLevelType w:val="hybridMultilevel"/>
+    <w:tmpl w:val="B9F0D430"/>
+    <w:lvl w:ilvl="0" w:tplc="04090011">
+      <w:start w:val="1"/>
+      <w:numFmt w:val="decimal"/>
+      <w:lvlText w:val="%1)"/>
+      <w:lvlJc w:val="left"/>
+      <w:pPr>
+        <w:ind w:left="720" w:hanging="360"/>
+      </w:pPr>
+      <w:rPr>
+        <w:rFonts w:hint="default"/>
+      </w:rPr>
+    </w:lvl>
+    <w:lvl w:ilvl="1" w:tplc="04090019" w:tentative="1">
+      <w:start w:val="1"/>
+      <w:numFmt w:val="lowerLetter"/>
+      <w:lvlText w:val="%2."/>
+      <w:lvlJc w:val="left"/>
+      <w:pPr>
+        <w:ind w:left="1440" w:hanging="360"/>
+      </w:pPr>
+    </w:lvl>
+    <w:lvl w:ilvl="2" w:tplc="0409001B" w:tentative="1">
+      <w:start w:val="1"/>
+      <w:numFmt w:val="lowerRoman"/>
+      <w:lvlText w:val="%3."/>
+      <w:lvlJc w:val="right"/>
+      <w:pPr>
+        <w:ind w:left="2160" w:hanging="180"/>
+      </w:pPr>
+    </w:lvl>
+    <w:lvl w:ilvl="3" w:tplc="0409000F" w:tentative="1">
+      <w:start w:val="1"/>
+      <w:numFmt w:val="decimal"/>
+      <w:lvlText w:val="%4."/>
+      <w:lvlJc w:val="left"/>
+      <w:pPr>
+        <w:ind w:left="2880" w:hanging="360"/>
+      </w:pPr>
+    </w:lvl>
+    <w:lvl w:ilvl="4" w:tplc="04090019" w:tentative="1">
+      <w:start w:val="1"/>
+      <w:numFmt w:val="lowerLetter"/>
+      <w:lvlText w:val="%5."/>
+      <w:lvlJc w:val="left"/>
+      <w:pPr>
+        <w:ind w:left="3600" w:hanging="360"/>
+      </w:pPr>
+    </w:lvl>
+    <w:lvl w:ilvl="5" w:tplc="0409001B" w:tentative="1">
+      <w:start w:val="1"/>
+      <w:numFmt w:val="lowerRoman"/>
+      <w:lvlText w:val="%6."/>
+      <w:lvlJc w:val="right"/>
+      <w:pPr>
+        <w:ind w:left="4320" w:hanging="180"/>
+      </w:pPr>
+    </w:lvl>
+    <w:lvl w:ilvl="6" w:tplc="0409000F" w:tentative="1">
+      <w:start w:val="1"/>
+      <w:numFmt w:val="decimal"/>
+      <w:lvlText w:val="%7."/>
+      <w:lvlJc w:val="left"/>
+      <w:pPr>
+        <w:ind w:left="5040" w:hanging="360"/>
+      </w:pPr>
+    </w:lvl>
+    <w:lvl w:ilvl="7" w:tplc="04090019" w:tentative="1">
+      <w:start w:val="1"/>
+      <w:numFmt w:val="lowerLetter"/>
+      <w:lvlText w:val="%8."/>
+      <w:lvlJc w:val="left"/>
+      <w:pPr>
+        <w:ind w:left="5760" w:hanging="360"/>
+      </w:pPr>
+    </w:lvl>
+    <w:lvl w:ilvl="8" w:tplc="0409001B" w:tentative="1">
+      <w:start w:val="1"/>
+      <w:numFmt w:val="lowerRoman"/>
+      <w:lvlText w:val="%9."/>
+      <w:lvlJc w:val="right"/>
+      <w:pPr>
+        <w:ind w:left="6480" w:hanging="180"/>
+      </w:pPr>
+    </w:lvl>
+  </w:abstractNum>
+  <w:abstractNum w:abstractNumId="1" w15:restartNumberingAfterBreak="0">
     <w:nsid w:val="0C956AF1"/>
     <w:multiLevelType w:val="hybridMultilevel"/>
     <w:tmpl w:val="E86276E0"/>
@@ -820,7 +964,7 @@
       </w:rPr>
     </w:lvl>
   </w:abstractNum>
-  <w:abstractNum w:abstractNumId="1" w15:restartNumberingAfterBreak="0">
+  <w:abstractNum w:abstractNumId="2" w15:restartNumberingAfterBreak="0">
     <w:nsid w:val="104C6F56"/>
     <w:multiLevelType w:val="hybridMultilevel"/>
     <w:tmpl w:val="0C543E5A"/>
@@ -933,7 +1077,7 @@
       </w:rPr>
     </w:lvl>
   </w:abstractNum>
-  <w:abstractNum w:abstractNumId="2" w15:restartNumberingAfterBreak="0">
+  <w:abstractNum w:abstractNumId="3" w15:restartNumberingAfterBreak="0">
     <w:nsid w:val="11B91B64"/>
     <w:multiLevelType w:val="hybridMultilevel"/>
     <w:tmpl w:val="E592BFF0"/>
@@ -1022,7 +1166,7 @@
       </w:pPr>
     </w:lvl>
   </w:abstractNum>
-  <w:abstractNum w:abstractNumId="3" w15:restartNumberingAfterBreak="0">
+  <w:abstractNum w:abstractNumId="4" w15:restartNumberingAfterBreak="0">
     <w:nsid w:val="14F36929"/>
     <w:multiLevelType w:val="hybridMultilevel"/>
     <w:tmpl w:val="47F27FCE"/>
@@ -1162,7 +1306,7 @@
       </w:rPr>
     </w:lvl>
   </w:abstractNum>
-  <w:abstractNum w:abstractNumId="4" w15:restartNumberingAfterBreak="0">
+  <w:abstractNum w:abstractNumId="5" w15:restartNumberingAfterBreak="0">
     <w:nsid w:val="1C6171BA"/>
     <w:multiLevelType w:val="hybridMultilevel"/>
     <w:tmpl w:val="7632C446"/>
@@ -1275,7 +1419,7 @@
       </w:rPr>
     </w:lvl>
   </w:abstractNum>
-  <w:abstractNum w:abstractNumId="5" w15:restartNumberingAfterBreak="0">
+  <w:abstractNum w:abstractNumId="6" w15:restartNumberingAfterBreak="0">
     <w:nsid w:val="275C3060"/>
     <w:multiLevelType w:val="hybridMultilevel"/>
     <w:tmpl w:val="0992714C"/>
@@ -1415,7 +1559,7 @@
       </w:rPr>
     </w:lvl>
   </w:abstractNum>
-  <w:abstractNum w:abstractNumId="6" w15:restartNumberingAfterBreak="0">
+  <w:abstractNum w:abstractNumId="7" w15:restartNumberingAfterBreak="0">
     <w:nsid w:val="2B1D3E4C"/>
     <w:multiLevelType w:val="hybridMultilevel"/>
     <w:tmpl w:val="6D721BF8"/>
@@ -1528,7 +1672,7 @@
       </w:rPr>
     </w:lvl>
   </w:abstractNum>
-  <w:abstractNum w:abstractNumId="7" w15:restartNumberingAfterBreak="0">
+  <w:abstractNum w:abstractNumId="8" w15:restartNumberingAfterBreak="0">
     <w:nsid w:val="364523E0"/>
     <w:multiLevelType w:val="hybridMultilevel"/>
     <w:tmpl w:val="E14479DA"/>
@@ -1614,7 +1758,7 @@
       </w:pPr>
     </w:lvl>
   </w:abstractNum>
-  <w:abstractNum w:abstractNumId="8" w15:restartNumberingAfterBreak="0">
+  <w:abstractNum w:abstractNumId="9" w15:restartNumberingAfterBreak="0">
     <w:nsid w:val="36E3610A"/>
     <w:multiLevelType w:val="hybridMultilevel"/>
     <w:tmpl w:val="0DB05BAC"/>
@@ -1700,7 +1844,7 @@
       </w:pPr>
     </w:lvl>
   </w:abstractNum>
-  <w:abstractNum w:abstractNumId="9" w15:restartNumberingAfterBreak="0">
+  <w:abstractNum w:abstractNumId="10" w15:restartNumberingAfterBreak="0">
     <w:nsid w:val="3F252753"/>
     <w:multiLevelType w:val="hybridMultilevel"/>
     <w:tmpl w:val="C46C0914"/>
@@ -1786,7 +1930,7 @@
       </w:pPr>
     </w:lvl>
   </w:abstractNum>
-  <w:abstractNum w:abstractNumId="10" w15:restartNumberingAfterBreak="0">
+  <w:abstractNum w:abstractNumId="11" w15:restartNumberingAfterBreak="0">
     <w:nsid w:val="50CD10ED"/>
     <w:multiLevelType w:val="hybridMultilevel"/>
     <w:tmpl w:val="6A42D57E"/>
@@ -1876,7 +2020,7 @@
       </w:pPr>
     </w:lvl>
   </w:abstractNum>
-  <w:abstractNum w:abstractNumId="11" w15:restartNumberingAfterBreak="0">
+  <w:abstractNum w:abstractNumId="12" w15:restartNumberingAfterBreak="0">
     <w:nsid w:val="5FEA509D"/>
     <w:multiLevelType w:val="hybridMultilevel"/>
     <w:tmpl w:val="C3BC7F76"/>
@@ -2016,7 +2160,7 @@
       </w:rPr>
     </w:lvl>
   </w:abstractNum>
-  <w:abstractNum w:abstractNumId="12" w15:restartNumberingAfterBreak="0">
+  <w:abstractNum w:abstractNumId="13" w15:restartNumberingAfterBreak="0">
     <w:nsid w:val="6E6A344E"/>
     <w:multiLevelType w:val="hybridMultilevel"/>
     <w:tmpl w:val="8330586A"/>
@@ -2129,7 +2273,7 @@
       </w:rPr>
     </w:lvl>
   </w:abstractNum>
-  <w:abstractNum w:abstractNumId="13" w15:restartNumberingAfterBreak="0">
+  <w:abstractNum w:abstractNumId="14" w15:restartNumberingAfterBreak="0">
     <w:nsid w:val="7A974EC3"/>
     <w:multiLevelType w:val="hybridMultilevel"/>
     <w:tmpl w:val="01380012"/>
@@ -2219,46 +2363,49 @@
     </w:lvl>
   </w:abstractNum>
   <w:num w:numId="1">
+    <w:abstractNumId w:val="12"/>
+  </w:num>
+  <w:num w:numId="2">
+    <w:abstractNumId w:val="5"/>
+  </w:num>
+  <w:num w:numId="3">
+    <w:abstractNumId w:val="7"/>
+  </w:num>
+  <w:num w:numId="4">
+    <w:abstractNumId w:val="8"/>
+  </w:num>
+  <w:num w:numId="5">
+    <w:abstractNumId w:val="13"/>
+  </w:num>
+  <w:num w:numId="6">
+    <w:abstractNumId w:val="6"/>
+  </w:num>
+  <w:num w:numId="7">
+    <w:abstractNumId w:val="10"/>
+  </w:num>
+  <w:num w:numId="8">
+    <w:abstractNumId w:val="2"/>
+  </w:num>
+  <w:num w:numId="9">
+    <w:abstractNumId w:val="4"/>
+  </w:num>
+  <w:num w:numId="10">
+    <w:abstractNumId w:val="14"/>
+  </w:num>
+  <w:num w:numId="11">
+    <w:abstractNumId w:val="1"/>
+  </w:num>
+  <w:num w:numId="12">
+    <w:abstractNumId w:val="9"/>
+  </w:num>
+  <w:num w:numId="13">
     <w:abstractNumId w:val="11"/>
   </w:num>
-  <w:num w:numId="2">
-    <w:abstractNumId w:val="4"/>
-  </w:num>
-  <w:num w:numId="3">
-    <w:abstractNumId w:val="6"/>
-  </w:num>
-  <w:num w:numId="4">
-    <w:abstractNumId w:val="7"/>
-  </w:num>
-  <w:num w:numId="5">
-    <w:abstractNumId w:val="12"/>
-  </w:num>
-  <w:num w:numId="6">
-    <w:abstractNumId w:val="5"/>
-  </w:num>
-  <w:num w:numId="7">
-    <w:abstractNumId w:val="9"/>
-  </w:num>
-  <w:num w:numId="8">
-    <w:abstractNumId w:val="1"/>
-  </w:num>
-  <w:num w:numId="9">
+  <w:num w:numId="14">
     <w:abstractNumId w:val="3"/>
   </w:num>
-  <w:num w:numId="10">
-    <w:abstractNumId w:val="13"/>
-  </w:num>
-  <w:num w:numId="11">
+  <w:num w:numId="15">
     <w:abstractNumId w:val="0"/>
-  </w:num>
-  <w:num w:numId="12">
-    <w:abstractNumId w:val="8"/>
-  </w:num>
-  <w:num w:numId="13">
-    <w:abstractNumId w:val="10"/>
-  </w:num>
-  <w:num w:numId="14">
-    <w:abstractNumId w:val="2"/>
   </w:num>
 </w:numbering>
 </file>
@@ -2386,6 +2533,7 @@
     <w:lsdException w:name="HTML Sample" w:semiHidden="1" w:unhideWhenUsed="1"/>
     <w:lsdException w:name="HTML Typewriter" w:semiHidden="1" w:unhideWhenUsed="1"/>
     <w:lsdException w:name="HTML Variable" w:semiHidden="1" w:unhideWhenUsed="1"/>
+    <w:lsdException w:name="Normal Table" w:semiHidden="1" w:unhideWhenUsed="1"/>
     <w:lsdException w:name="annotation subject" w:semiHidden="1" w:unhideWhenUsed="1"/>
     <w:lsdException w:name="No List" w:semiHidden="1" w:unhideWhenUsed="1"/>
     <w:lsdException w:name="Outline List 1" w:semiHidden="1" w:unhideWhenUsed="1"/>
@@ -2428,8 +2576,11 @@
     <w:lsdException w:name="Table Contemporary" w:semiHidden="1" w:unhideWhenUsed="1"/>
     <w:lsdException w:name="Table Elegant" w:semiHidden="1" w:unhideWhenUsed="1"/>
     <w:lsdException w:name="Table Professional" w:semiHidden="1" w:unhideWhenUsed="1"/>
+    <w:lsdException w:name="Table Subtle 1" w:semiHidden="1" w:unhideWhenUsed="1"/>
     <w:lsdException w:name="Table Subtle 2" w:semiHidden="1" w:unhideWhenUsed="1"/>
     <w:lsdException w:name="Table Web 1" w:semiHidden="1" w:unhideWhenUsed="1"/>
+    <w:lsdException w:name="Table Web 2" w:semiHidden="1" w:unhideWhenUsed="1"/>
+    <w:lsdException w:name="Table Web 3" w:semiHidden="1" w:unhideWhenUsed="1"/>
     <w:lsdException w:name="Balloon Text" w:semiHidden="1" w:unhideWhenUsed="1"/>
     <w:lsdException w:name="Table Grid" w:uiPriority="39"/>
     <w:lsdException w:name="Table Theme" w:semiHidden="1" w:unhideWhenUsed="1"/>

</xml_diff>